<commit_message>
Huy nop bai 1
</commit_message>
<xml_diff>
--- a/bai1/PhamGiaHuy.docx
+++ b/bai1/PhamGiaHuy.docx
@@ -3,11 +3,1248 @@
 <w:document xmlns:wpc="http://schemas.microsoft.com/office/word/2010/wordprocessingCanvas" xmlns:cx="http://schemas.microsoft.com/office/drawing/2014/chartex" xmlns:cx1="http://schemas.microsoft.com/office/drawing/2015/9/8/chartex" xmlns:mc="http://schemas.openxmlformats.org/markup-compatibility/2006" xmlns:o="urn:schemas-microsoft-com:office:office" xmlns:r="http://schemas.openxmlformats.org/officeDocument/2006/relationships" xmlns:m="http://schemas.openxmlformats.org/officeDocument/2006/math" xmlns:v="urn:schemas-microsoft-com:vml" xmlns:wp14="http://schemas.microsoft.com/office/word/2010/wordprocessingDrawing" xmlns:wp="http://schemas.openxmlformats.org/drawingml/2006/wordprocessingDrawing" xmlns:w10="urn:schemas-microsoft-com:office:word" xmlns:w="http://schemas.openxmlformats.org/wordprocessingml/2006/main" xmlns:w14="http://schemas.microsoft.com/office/word/2010/wordml" xmlns:w15="http://schemas.microsoft.com/office/word/2012/wordml" xmlns:w16se="http://schemas.microsoft.com/office/word/2015/wordml/symex" xmlns:wpg="http://schemas.microsoft.com/office/word/2010/wordprocessingGroup" xmlns:wpi="http://schemas.microsoft.com/office/word/2010/wordprocessingInk" xmlns:wne="http://schemas.microsoft.com/office/word/2006/wordml" xmlns:wps="http://schemas.microsoft.com/office/word/2010/wordprocessingShape" mc:Ignorable="w14 w15 w16se wp14">
   <w:body>
     <w:p>
-      <w:r>
-        <w:t>alo</w:t>
+      <w:pPr>
+        <w:pStyle w:val="Title"/>
+      </w:pPr>
+      <w:r>
+        <w:t>Các phương pháp Optimizer trong huấn luyện mô hình học máy - Continual Learning và Test Prodction khi xây dựng một giải pháp học máy để giải quyết một bài toán</w:t>
+      </w:r>
+    </w:p>
+    <w:p/>
+    <w:p>
+      <w:pPr>
+        <w:rPr>
+          <w:b/>
+          <w:sz w:val="24"/>
+          <w:szCs w:val="24"/>
+        </w:rPr>
+      </w:pPr>
+      <w:r>
+        <w:rPr>
+          <w:b/>
+          <w:sz w:val="24"/>
+          <w:szCs w:val="24"/>
+        </w:rPr>
+        <w:t>Optimizer trong huấn luyện mô hình học máy:</w:t>
+      </w:r>
+    </w:p>
+    <w:p>
+      <w:pPr>
+        <w:rPr>
+          <w:i/>
+          <w:sz w:val="24"/>
+          <w:szCs w:val="24"/>
+        </w:rPr>
+      </w:pPr>
+      <w:r>
+        <w:rPr>
+          <w:i/>
+          <w:sz w:val="24"/>
+          <w:szCs w:val="24"/>
+        </w:rPr>
+        <w:t>Giới thiệu:</w:t>
+      </w:r>
+    </w:p>
+    <w:p>
+      <w:pPr>
+        <w:rPr>
+          <w:sz w:val="24"/>
+          <w:szCs w:val="24"/>
+        </w:rPr>
+      </w:pPr>
+      <w:r>
+        <w:rPr>
+          <w:sz w:val="24"/>
+          <w:szCs w:val="24"/>
+        </w:rPr>
+        <w:t>Trong nghiên cứu này, mục tiêu của em là thực hiện một phân tích chi tiết về hiệu suất của các phương pháp optimizer phổ biến trong huấn luyện mô hình học máy. Nhằm xác định ưu điểm và nhược điểm của mỗi optimizer trong các bối cảnh khác nhau</w:t>
+      </w:r>
+    </w:p>
+    <w:p>
+      <w:pPr>
+        <w:rPr>
+          <w:sz w:val="24"/>
+          <w:szCs w:val="24"/>
+        </w:rPr>
+      </w:pPr>
+    </w:p>
+    <w:p>
+      <w:pPr>
+        <w:rPr>
+          <w:i/>
+          <w:sz w:val="24"/>
+          <w:szCs w:val="24"/>
+        </w:rPr>
+      </w:pPr>
+      <w:r>
+        <w:rPr>
+          <w:i/>
+          <w:sz w:val="24"/>
+          <w:szCs w:val="24"/>
+        </w:rPr>
+        <w:t>Phương pháp:</w:t>
+      </w:r>
+    </w:p>
+    <w:p>
+      <w:pPr>
+        <w:rPr>
+          <w:sz w:val="24"/>
+          <w:szCs w:val="24"/>
+        </w:rPr>
+      </w:pPr>
+      <w:r>
+        <w:rPr>
+          <w:sz w:val="24"/>
+          <w:szCs w:val="24"/>
+        </w:rPr>
+        <w:t>Từ thử nghiệm trên một loạt các mô hình đã học, các mô hình họ</w:t>
+      </w:r>
+      <w:r>
+        <w:rPr>
+          <w:sz w:val="24"/>
+          <w:szCs w:val="24"/>
+        </w:rPr>
+        <w:t>c sâu</w:t>
+      </w:r>
+      <w:r>
+        <w:rPr>
+          <w:sz w:val="24"/>
+          <w:szCs w:val="24"/>
+        </w:rPr>
+        <w:t xml:space="preserve"> hoặc học máy cơ bản. Đối với opttimize, em điều chỉnh các tham số để đảm bảo tính hiệu quả nhất.</w:t>
+      </w:r>
+    </w:p>
+    <w:p>
+      <w:pPr>
+        <w:rPr>
+          <w:sz w:val="24"/>
+          <w:szCs w:val="24"/>
+        </w:rPr>
+      </w:pPr>
+    </w:p>
+    <w:p>
+      <w:pPr>
+        <w:rPr>
+          <w:i/>
+          <w:sz w:val="24"/>
+          <w:szCs w:val="24"/>
+        </w:rPr>
+      </w:pPr>
+      <w:r>
+        <w:rPr>
+          <w:i/>
+          <w:sz w:val="24"/>
+          <w:szCs w:val="24"/>
+        </w:rPr>
+        <w:t>Thực hiện:</w:t>
+      </w:r>
+    </w:p>
+    <w:p>
+      <w:pPr>
+        <w:rPr>
+          <w:sz w:val="24"/>
+          <w:szCs w:val="24"/>
+        </w:rPr>
+      </w:pPr>
+      <w:r>
+        <w:rPr>
+          <w:sz w:val="24"/>
+          <w:szCs w:val="24"/>
+        </w:rPr>
+        <w:t>Sử dụng hai mô hình phổ biến: Mô hình học sâu đơn giản(MLP) và một mô hình CNN. Tiến hành so sánh ba optimizer phổ biến là SGD, Adam à RMSprop</w:t>
+      </w:r>
+      <w:r>
+        <w:rPr>
+          <w:sz w:val="24"/>
+          <w:szCs w:val="24"/>
+        </w:rPr>
+        <w:t>:</w:t>
+      </w:r>
+    </w:p>
+    <w:p>
+      <w:pPr>
+        <w:rPr>
+          <w:sz w:val="24"/>
+          <w:szCs w:val="24"/>
+        </w:rPr>
+      </w:pPr>
+    </w:p>
+    <w:p>
+      <w:pPr>
+        <w:rPr>
+          <w:b/>
+          <w:sz w:val="24"/>
+          <w:szCs w:val="24"/>
+        </w:rPr>
+      </w:pPr>
+      <w:r>
+        <w:rPr>
+          <w:b/>
+          <w:sz w:val="24"/>
+          <w:szCs w:val="24"/>
+        </w:rPr>
+        <w:t>Mô hình MLP:</w:t>
+      </w:r>
+    </w:p>
+    <w:p>
+      <w:pPr>
+        <w:rPr>
+          <w:sz w:val="24"/>
+          <w:szCs w:val="24"/>
+        </w:rPr>
+      </w:pPr>
+      <w:r>
+        <w:rPr>
+          <w:sz w:val="24"/>
+          <w:szCs w:val="24"/>
+        </w:rPr>
+        <w:drawing>
+          <wp:inline distT="0" distB="0" distL="0" distR="0" wp14:anchorId="27523453" wp14:editId="521F32D1">
+            <wp:extent cx="5943600" cy="2006600"/>
+            <wp:effectExtent l="0" t="0" r="0" b="0"/>
+            <wp:docPr id="1" name="Picture 1"/>
+            <wp:cNvGraphicFramePr>
+              <a:graphicFrameLocks xmlns:a="http://schemas.openxmlformats.org/drawingml/2006/main" noChangeAspect="1"/>
+            </wp:cNvGraphicFramePr>
+            <a:graphic xmlns:a="http://schemas.openxmlformats.org/drawingml/2006/main">
+              <a:graphicData uri="http://schemas.openxmlformats.org/drawingml/2006/picture">
+                <pic:pic xmlns:pic="http://schemas.openxmlformats.org/drawingml/2006/picture">
+                  <pic:nvPicPr>
+                    <pic:cNvPr id="1" name=""/>
+                    <pic:cNvPicPr/>
+                  </pic:nvPicPr>
+                  <pic:blipFill>
+                    <a:blip r:embed="rId5"/>
+                    <a:stretch>
+                      <a:fillRect/>
+                    </a:stretch>
+                  </pic:blipFill>
+                  <pic:spPr>
+                    <a:xfrm>
+                      <a:off x="0" y="0"/>
+                      <a:ext cx="5943600" cy="2006600"/>
+                    </a:xfrm>
+                    <a:prstGeom prst="rect">
+                      <a:avLst/>
+                    </a:prstGeom>
+                  </pic:spPr>
+                </pic:pic>
+              </a:graphicData>
+            </a:graphic>
+          </wp:inline>
+        </w:drawing>
+      </w:r>
+    </w:p>
+    <w:p>
+      <w:pPr>
+        <w:rPr>
+          <w:sz w:val="24"/>
+          <w:szCs w:val="24"/>
+        </w:rPr>
+      </w:pPr>
+    </w:p>
+    <w:p>
+      <w:pPr>
+        <w:rPr>
+          <w:sz w:val="24"/>
+          <w:szCs w:val="24"/>
+        </w:rPr>
+      </w:pPr>
+      <w:r>
+        <w:rPr>
+          <w:sz w:val="24"/>
+          <w:szCs w:val="24"/>
+        </w:rPr>
+        <w:drawing>
+          <wp:inline distT="0" distB="0" distL="0" distR="0" wp14:anchorId="411FE8D5" wp14:editId="1A022E0E">
+            <wp:extent cx="5943600" cy="2968625"/>
+            <wp:effectExtent l="0" t="0" r="0" b="3175"/>
+            <wp:docPr id="2" name="Picture 2"/>
+            <wp:cNvGraphicFramePr>
+              <a:graphicFrameLocks xmlns:a="http://schemas.openxmlformats.org/drawingml/2006/main" noChangeAspect="1"/>
+            </wp:cNvGraphicFramePr>
+            <a:graphic xmlns:a="http://schemas.openxmlformats.org/drawingml/2006/main">
+              <a:graphicData uri="http://schemas.openxmlformats.org/drawingml/2006/picture">
+                <pic:pic xmlns:pic="http://schemas.openxmlformats.org/drawingml/2006/picture">
+                  <pic:nvPicPr>
+                    <pic:cNvPr id="1" name=""/>
+                    <pic:cNvPicPr/>
+                  </pic:nvPicPr>
+                  <pic:blipFill>
+                    <a:blip r:embed="rId6"/>
+                    <a:stretch>
+                      <a:fillRect/>
+                    </a:stretch>
+                  </pic:blipFill>
+                  <pic:spPr>
+                    <a:xfrm>
+                      <a:off x="0" y="0"/>
+                      <a:ext cx="5943600" cy="2968625"/>
+                    </a:xfrm>
+                    <a:prstGeom prst="rect">
+                      <a:avLst/>
+                    </a:prstGeom>
+                  </pic:spPr>
+                </pic:pic>
+              </a:graphicData>
+            </a:graphic>
+          </wp:inline>
+        </w:drawing>
+      </w:r>
+    </w:p>
+    <w:p>
+      <w:pPr>
+        <w:rPr>
+          <w:b/>
+          <w:sz w:val="24"/>
+          <w:szCs w:val="24"/>
+        </w:rPr>
+      </w:pPr>
+    </w:p>
+    <w:p>
+      <w:pPr>
+        <w:rPr>
+          <w:b/>
+          <w:sz w:val="24"/>
+          <w:szCs w:val="24"/>
+        </w:rPr>
+      </w:pPr>
+      <w:r>
+        <w:rPr>
+          <w:b/>
+          <w:sz w:val="24"/>
+          <w:szCs w:val="24"/>
+        </w:rPr>
+        <w:t>Terminal:</w:t>
+      </w:r>
+    </w:p>
+    <w:p>
+      <w:pPr>
+        <w:rPr>
+          <w:sz w:val="24"/>
+          <w:szCs w:val="24"/>
+        </w:rPr>
+      </w:pPr>
+    </w:p>
+    <w:p>
+      <w:pPr>
+        <w:rPr>
+          <w:sz w:val="24"/>
+          <w:szCs w:val="24"/>
+        </w:rPr>
+      </w:pPr>
+      <w:r>
+        <w:rPr>
+          <w:sz w:val="24"/>
+          <w:szCs w:val="24"/>
+        </w:rPr>
+        <w:drawing>
+          <wp:inline distT="0" distB="0" distL="0" distR="0" wp14:anchorId="6C04BC73" wp14:editId="7B1B6520">
+            <wp:extent cx="5943600" cy="3043555"/>
+            <wp:effectExtent l="0" t="0" r="0" b="4445"/>
+            <wp:docPr id="3" name="Picture 3"/>
+            <wp:cNvGraphicFramePr>
+              <a:graphicFrameLocks xmlns:a="http://schemas.openxmlformats.org/drawingml/2006/main" noChangeAspect="1"/>
+            </wp:cNvGraphicFramePr>
+            <a:graphic xmlns:a="http://schemas.openxmlformats.org/drawingml/2006/main">
+              <a:graphicData uri="http://schemas.openxmlformats.org/drawingml/2006/picture">
+                <pic:pic xmlns:pic="http://schemas.openxmlformats.org/drawingml/2006/picture">
+                  <pic:nvPicPr>
+                    <pic:cNvPr id="1" name=""/>
+                    <pic:cNvPicPr/>
+                  </pic:nvPicPr>
+                  <pic:blipFill>
+                    <a:blip r:embed="rId7"/>
+                    <a:stretch>
+                      <a:fillRect/>
+                    </a:stretch>
+                  </pic:blipFill>
+                  <pic:spPr>
+                    <a:xfrm>
+                      <a:off x="0" y="0"/>
+                      <a:ext cx="5943600" cy="3043555"/>
+                    </a:xfrm>
+                    <a:prstGeom prst="rect">
+                      <a:avLst/>
+                    </a:prstGeom>
+                  </pic:spPr>
+                </pic:pic>
+              </a:graphicData>
+            </a:graphic>
+          </wp:inline>
+        </w:drawing>
+      </w:r>
+    </w:p>
+    <w:p>
+      <w:pPr>
+        <w:rPr>
+          <w:sz w:val="24"/>
+          <w:szCs w:val="24"/>
+        </w:rPr>
+      </w:pPr>
+    </w:p>
+    <w:p>
+      <w:pPr>
+        <w:rPr>
+          <w:b/>
+          <w:sz w:val="24"/>
+          <w:szCs w:val="24"/>
+        </w:rPr>
+      </w:pPr>
+      <w:r>
+        <w:rPr>
+          <w:b/>
+          <w:sz w:val="24"/>
+          <w:szCs w:val="24"/>
+        </w:rPr>
+        <w:t>Mô hình CNN:</w:t>
+      </w:r>
+    </w:p>
+    <w:p>
+      <w:pPr>
+        <w:rPr>
+          <w:sz w:val="24"/>
+          <w:szCs w:val="24"/>
+        </w:rPr>
+      </w:pPr>
+      <w:r>
+        <w:rPr>
+          <w:sz w:val="24"/>
+          <w:szCs w:val="24"/>
+        </w:rPr>
+        <w:lastRenderedPageBreak/>
+        <w:drawing>
+          <wp:inline distT="0" distB="0" distL="0" distR="0" wp14:anchorId="28488E08" wp14:editId="2133B856">
+            <wp:extent cx="5943600" cy="2113280"/>
+            <wp:effectExtent l="0" t="0" r="0" b="1270"/>
+            <wp:docPr id="4" name="Picture 4"/>
+            <wp:cNvGraphicFramePr>
+              <a:graphicFrameLocks xmlns:a="http://schemas.openxmlformats.org/drawingml/2006/main" noChangeAspect="1"/>
+            </wp:cNvGraphicFramePr>
+            <a:graphic xmlns:a="http://schemas.openxmlformats.org/drawingml/2006/main">
+              <a:graphicData uri="http://schemas.openxmlformats.org/drawingml/2006/picture">
+                <pic:pic xmlns:pic="http://schemas.openxmlformats.org/drawingml/2006/picture">
+                  <pic:nvPicPr>
+                    <pic:cNvPr id="1" name=""/>
+                    <pic:cNvPicPr/>
+                  </pic:nvPicPr>
+                  <pic:blipFill>
+                    <a:blip r:embed="rId8"/>
+                    <a:stretch>
+                      <a:fillRect/>
+                    </a:stretch>
+                  </pic:blipFill>
+                  <pic:spPr>
+                    <a:xfrm>
+                      <a:off x="0" y="0"/>
+                      <a:ext cx="5943600" cy="2113280"/>
+                    </a:xfrm>
+                    <a:prstGeom prst="rect">
+                      <a:avLst/>
+                    </a:prstGeom>
+                  </pic:spPr>
+                </pic:pic>
+              </a:graphicData>
+            </a:graphic>
+          </wp:inline>
+        </w:drawing>
+      </w:r>
+    </w:p>
+    <w:p>
+      <w:pPr>
+        <w:rPr>
+          <w:sz w:val="24"/>
+          <w:szCs w:val="24"/>
+        </w:rPr>
+      </w:pPr>
+      <w:r>
+        <w:rPr>
+          <w:sz w:val="24"/>
+          <w:szCs w:val="24"/>
+        </w:rPr>
+        <w:drawing>
+          <wp:inline distT="0" distB="0" distL="0" distR="0" wp14:anchorId="7F1DF42A" wp14:editId="648A3602">
+            <wp:extent cx="5943600" cy="2781300"/>
+            <wp:effectExtent l="0" t="0" r="0" b="0"/>
+            <wp:docPr id="6" name="Picture 6"/>
+            <wp:cNvGraphicFramePr>
+              <a:graphicFrameLocks xmlns:a="http://schemas.openxmlformats.org/drawingml/2006/main" noChangeAspect="1"/>
+            </wp:cNvGraphicFramePr>
+            <a:graphic xmlns:a="http://schemas.openxmlformats.org/drawingml/2006/main">
+              <a:graphicData uri="http://schemas.openxmlformats.org/drawingml/2006/picture">
+                <pic:pic xmlns:pic="http://schemas.openxmlformats.org/drawingml/2006/picture">
+                  <pic:nvPicPr>
+                    <pic:cNvPr id="1" name=""/>
+                    <pic:cNvPicPr/>
+                  </pic:nvPicPr>
+                  <pic:blipFill>
+                    <a:blip r:embed="rId9"/>
+                    <a:stretch>
+                      <a:fillRect/>
+                    </a:stretch>
+                  </pic:blipFill>
+                  <pic:spPr>
+                    <a:xfrm>
+                      <a:off x="0" y="0"/>
+                      <a:ext cx="5943600" cy="2781300"/>
+                    </a:xfrm>
+                    <a:prstGeom prst="rect">
+                      <a:avLst/>
+                    </a:prstGeom>
+                  </pic:spPr>
+                </pic:pic>
+              </a:graphicData>
+            </a:graphic>
+          </wp:inline>
+        </w:drawing>
+      </w:r>
+    </w:p>
+    <w:p>
+      <w:pPr>
+        <w:rPr>
+          <w:sz w:val="24"/>
+          <w:szCs w:val="24"/>
+        </w:rPr>
+      </w:pPr>
+    </w:p>
+    <w:p>
+      <w:pPr>
+        <w:rPr>
+          <w:b/>
+          <w:sz w:val="24"/>
+          <w:szCs w:val="24"/>
+        </w:rPr>
+      </w:pPr>
+      <w:r>
+        <w:rPr>
+          <w:b/>
+          <w:sz w:val="24"/>
+          <w:szCs w:val="24"/>
+        </w:rPr>
+        <w:t>Terminal:</w:t>
+      </w:r>
+    </w:p>
+    <w:p>
+      <w:pPr>
+        <w:rPr>
+          <w:sz w:val="24"/>
+          <w:szCs w:val="24"/>
+        </w:rPr>
+      </w:pPr>
+      <w:r>
+        <w:rPr>
+          <w:sz w:val="24"/>
+          <w:szCs w:val="24"/>
+        </w:rPr>
+        <w:lastRenderedPageBreak/>
+        <w:drawing>
+          <wp:inline distT="0" distB="0" distL="0" distR="0" wp14:anchorId="54F86C50" wp14:editId="61F73762">
+            <wp:extent cx="5943600" cy="3180080"/>
+            <wp:effectExtent l="0" t="0" r="0" b="1270"/>
+            <wp:docPr id="7" name="Picture 7"/>
+            <wp:cNvGraphicFramePr>
+              <a:graphicFrameLocks xmlns:a="http://schemas.openxmlformats.org/drawingml/2006/main" noChangeAspect="1"/>
+            </wp:cNvGraphicFramePr>
+            <a:graphic xmlns:a="http://schemas.openxmlformats.org/drawingml/2006/main">
+              <a:graphicData uri="http://schemas.openxmlformats.org/drawingml/2006/picture">
+                <pic:pic xmlns:pic="http://schemas.openxmlformats.org/drawingml/2006/picture">
+                  <pic:nvPicPr>
+                    <pic:cNvPr id="1" name=""/>
+                    <pic:cNvPicPr/>
+                  </pic:nvPicPr>
+                  <pic:blipFill>
+                    <a:blip r:embed="rId10"/>
+                    <a:stretch>
+                      <a:fillRect/>
+                    </a:stretch>
+                  </pic:blipFill>
+                  <pic:spPr>
+                    <a:xfrm>
+                      <a:off x="0" y="0"/>
+                      <a:ext cx="5943600" cy="3180080"/>
+                    </a:xfrm>
+                    <a:prstGeom prst="rect">
+                      <a:avLst/>
+                    </a:prstGeom>
+                  </pic:spPr>
+                </pic:pic>
+              </a:graphicData>
+            </a:graphic>
+          </wp:inline>
+        </w:drawing>
+      </w:r>
+    </w:p>
+    <w:p>
+      <w:pPr>
+        <w:rPr>
+          <w:sz w:val="24"/>
+          <w:szCs w:val="24"/>
+        </w:rPr>
+      </w:pPr>
+    </w:p>
+    <w:p>
+      <w:pPr>
+        <w:rPr>
+          <w:b/>
+          <w:sz w:val="24"/>
+          <w:szCs w:val="24"/>
+        </w:rPr>
+      </w:pPr>
+      <w:r>
+        <w:rPr>
+          <w:b/>
+          <w:sz w:val="24"/>
+          <w:szCs w:val="24"/>
+        </w:rPr>
+        <w:t xml:space="preserve">Kết </w:t>
+      </w:r>
+      <w:r>
+        <w:rPr>
+          <w:b/>
+          <w:sz w:val="24"/>
+          <w:szCs w:val="24"/>
+        </w:rPr>
+        <w:t>luận</w:t>
+      </w:r>
+      <w:r>
+        <w:rPr>
+          <w:b/>
+          <w:sz w:val="24"/>
+          <w:szCs w:val="24"/>
+        </w:rPr>
+        <w:t>:</w:t>
+      </w:r>
+    </w:p>
+    <w:p>
+      <w:pPr>
+        <w:rPr>
+          <w:sz w:val="24"/>
+          <w:szCs w:val="24"/>
+        </w:rPr>
+      </w:pPr>
+      <w:r>
+        <w:rPr>
+          <w:sz w:val="24"/>
+          <w:szCs w:val="24"/>
+        </w:rPr>
+        <w:t>Mô hình CNN cho thấ</w:t>
+      </w:r>
+      <w:r>
+        <w:rPr>
+          <w:sz w:val="24"/>
+          <w:szCs w:val="24"/>
+        </w:rPr>
+        <w:t>y đánh giá</w:t>
+      </w:r>
+      <w:r>
+        <w:rPr>
+          <w:sz w:val="24"/>
+          <w:szCs w:val="24"/>
+        </w:rPr>
+        <w:t xml:space="preserve"> hiệu quả hơn mô hình đơn giản(MLP). Tuy vậy khi compile mất nhiều thời gian  và tốn nhiều chi phí hơn. Tùy vào khả năng đáp ứng và mục đích của lập trình viên, ta có thể linh hoạt giữa nhiều loại mô hình và điều chỉnh tham số sao cho bài toán được giải quyết hiệu quả nhất</w:t>
+      </w:r>
+      <w:r>
+        <w:rPr>
+          <w:sz w:val="24"/>
+          <w:szCs w:val="24"/>
+        </w:rPr>
+        <w:t>.</w:t>
+      </w:r>
+    </w:p>
+    <w:p>
+      <w:pPr>
+        <w:rPr>
+          <w:b/>
+          <w:i/>
+          <w:sz w:val="24"/>
+          <w:szCs w:val="24"/>
+        </w:rPr>
+      </w:pPr>
+    </w:p>
+    <w:p>
+      <w:pPr>
+        <w:rPr>
+          <w:b/>
+          <w:i/>
+          <w:sz w:val="24"/>
+          <w:szCs w:val="24"/>
+        </w:rPr>
+      </w:pPr>
+      <w:r>
+        <w:rPr>
+          <w:b/>
+          <w:i/>
+          <w:sz w:val="24"/>
+          <w:szCs w:val="24"/>
+        </w:rPr>
+        <w:t>Continual Learning và Test Production</w:t>
+      </w:r>
+      <w:r>
+        <w:rPr>
+          <w:b/>
+          <w:i/>
+          <w:sz w:val="24"/>
+          <w:szCs w:val="24"/>
+        </w:rPr>
+        <w:t>:</w:t>
+      </w:r>
+    </w:p>
+    <w:p>
+      <w:pPr>
+        <w:rPr>
+          <w:sz w:val="24"/>
+          <w:szCs w:val="24"/>
+        </w:rPr>
+      </w:pPr>
+      <w:r>
+        <w:rPr>
+          <w:sz w:val="24"/>
+          <w:szCs w:val="24"/>
+        </w:rPr>
+        <w:t>Các kỹ thuật Continual Learning dùng để giải quyết các vấn đề catastrophic forgetting khi mô hình phải xử lý dữ liệu mới. Trong khi các phương pháp Test Production chứa tập dữ liệu đại diện cho dữ liệu mới được tạo ra một cách tự động để kiểm tra hiệu suất của mô hình mới mà không cần sự can thiệp của lập trình viên</w:t>
+      </w:r>
+      <w:r>
+        <w:rPr>
+          <w:sz w:val="24"/>
+          <w:szCs w:val="24"/>
+        </w:rPr>
+        <w:t>. Sau đây là mô hình mẫu cụ thể:</w:t>
+      </w:r>
+    </w:p>
+    <w:p>
+      <w:pPr>
+        <w:rPr>
+          <w:b/>
+          <w:sz w:val="24"/>
+          <w:szCs w:val="24"/>
+        </w:rPr>
+      </w:pPr>
+      <w:r>
+        <w:rPr>
+          <w:b/>
+          <w:sz w:val="24"/>
+          <w:szCs w:val="24"/>
+        </w:rPr>
+        <w:t>EWC:</w:t>
+      </w:r>
+    </w:p>
+    <w:p>
+      <w:pPr>
+        <w:rPr>
+          <w:sz w:val="24"/>
+          <w:szCs w:val="24"/>
+        </w:rPr>
+      </w:pPr>
+      <w:r>
+        <w:rPr>
+          <w:sz w:val="24"/>
+          <w:szCs w:val="24"/>
+        </w:rPr>
+        <w:lastRenderedPageBreak/>
+        <w:drawing>
+          <wp:inline distT="0" distB="0" distL="0" distR="0" wp14:anchorId="58D1C757" wp14:editId="4A6C948B">
+            <wp:extent cx="5943600" cy="3253740"/>
+            <wp:effectExtent l="0" t="0" r="0" b="3810"/>
+            <wp:docPr id="8" name="Picture 8"/>
+            <wp:cNvGraphicFramePr>
+              <a:graphicFrameLocks xmlns:a="http://schemas.openxmlformats.org/drawingml/2006/main" noChangeAspect="1"/>
+            </wp:cNvGraphicFramePr>
+            <a:graphic xmlns:a="http://schemas.openxmlformats.org/drawingml/2006/main">
+              <a:graphicData uri="http://schemas.openxmlformats.org/drawingml/2006/picture">
+                <pic:pic xmlns:pic="http://schemas.openxmlformats.org/drawingml/2006/picture">
+                  <pic:nvPicPr>
+                    <pic:cNvPr id="1" name=""/>
+                    <pic:cNvPicPr/>
+                  </pic:nvPicPr>
+                  <pic:blipFill>
+                    <a:blip r:embed="rId11"/>
+                    <a:stretch>
+                      <a:fillRect/>
+                    </a:stretch>
+                  </pic:blipFill>
+                  <pic:spPr>
+                    <a:xfrm>
+                      <a:off x="0" y="0"/>
+                      <a:ext cx="5943600" cy="3253740"/>
+                    </a:xfrm>
+                    <a:prstGeom prst="rect">
+                      <a:avLst/>
+                    </a:prstGeom>
+                  </pic:spPr>
+                </pic:pic>
+              </a:graphicData>
+            </a:graphic>
+          </wp:inline>
+        </w:drawing>
+      </w:r>
+    </w:p>
+    <w:p>
+      <w:pPr>
+        <w:rPr>
+          <w:sz w:val="24"/>
+          <w:szCs w:val="24"/>
+        </w:rPr>
+      </w:pPr>
+    </w:p>
+    <w:p>
+      <w:pPr>
+        <w:rPr>
+          <w:sz w:val="24"/>
+          <w:szCs w:val="24"/>
+        </w:rPr>
+      </w:pPr>
+      <w:r>
+        <w:rPr>
+          <w:sz w:val="24"/>
+          <w:szCs w:val="24"/>
+        </w:rPr>
+        <w:drawing>
+          <wp:inline distT="0" distB="0" distL="0" distR="0" wp14:anchorId="7212807F" wp14:editId="1C746C64">
+            <wp:extent cx="5943600" cy="2409825"/>
+            <wp:effectExtent l="0" t="0" r="0" b="9525"/>
+            <wp:docPr id="9" name="Picture 9"/>
+            <wp:cNvGraphicFramePr>
+              <a:graphicFrameLocks xmlns:a="http://schemas.openxmlformats.org/drawingml/2006/main" noChangeAspect="1"/>
+            </wp:cNvGraphicFramePr>
+            <a:graphic xmlns:a="http://schemas.openxmlformats.org/drawingml/2006/main">
+              <a:graphicData uri="http://schemas.openxmlformats.org/drawingml/2006/picture">
+                <pic:pic xmlns:pic="http://schemas.openxmlformats.org/drawingml/2006/picture">
+                  <pic:nvPicPr>
+                    <pic:cNvPr id="1" name=""/>
+                    <pic:cNvPicPr/>
+                  </pic:nvPicPr>
+                  <pic:blipFill>
+                    <a:blip r:embed="rId12"/>
+                    <a:stretch>
+                      <a:fillRect/>
+                    </a:stretch>
+                  </pic:blipFill>
+                  <pic:spPr>
+                    <a:xfrm>
+                      <a:off x="0" y="0"/>
+                      <a:ext cx="5943600" cy="2409825"/>
+                    </a:xfrm>
+                    <a:prstGeom prst="rect">
+                      <a:avLst/>
+                    </a:prstGeom>
+                  </pic:spPr>
+                </pic:pic>
+              </a:graphicData>
+            </a:graphic>
+          </wp:inline>
+        </w:drawing>
+      </w:r>
+    </w:p>
+    <w:p>
+      <w:pPr>
+        <w:rPr>
+          <w:sz w:val="24"/>
+          <w:szCs w:val="24"/>
+        </w:rPr>
+      </w:pPr>
+    </w:p>
+    <w:p>
+      <w:pPr>
+        <w:rPr>
+          <w:sz w:val="24"/>
+          <w:szCs w:val="24"/>
+        </w:rPr>
+      </w:pPr>
+      <w:r>
+        <w:rPr>
+          <w:sz w:val="24"/>
+          <w:szCs w:val="24"/>
+        </w:rPr>
+        <w:lastRenderedPageBreak/>
+        <w:drawing>
+          <wp:inline distT="0" distB="0" distL="0" distR="0" wp14:anchorId="60E56246" wp14:editId="7797D492">
+            <wp:extent cx="5943600" cy="1793240"/>
+            <wp:effectExtent l="0" t="0" r="0" b="0"/>
+            <wp:docPr id="10" name="Picture 10"/>
+            <wp:cNvGraphicFramePr>
+              <a:graphicFrameLocks xmlns:a="http://schemas.openxmlformats.org/drawingml/2006/main" noChangeAspect="1"/>
+            </wp:cNvGraphicFramePr>
+            <a:graphic xmlns:a="http://schemas.openxmlformats.org/drawingml/2006/main">
+              <a:graphicData uri="http://schemas.openxmlformats.org/drawingml/2006/picture">
+                <pic:pic xmlns:pic="http://schemas.openxmlformats.org/drawingml/2006/picture">
+                  <pic:nvPicPr>
+                    <pic:cNvPr id="1" name=""/>
+                    <pic:cNvPicPr/>
+                  </pic:nvPicPr>
+                  <pic:blipFill>
+                    <a:blip r:embed="rId13"/>
+                    <a:stretch>
+                      <a:fillRect/>
+                    </a:stretch>
+                  </pic:blipFill>
+                  <pic:spPr>
+                    <a:xfrm>
+                      <a:off x="0" y="0"/>
+                      <a:ext cx="5943600" cy="1793240"/>
+                    </a:xfrm>
+                    <a:prstGeom prst="rect">
+                      <a:avLst/>
+                    </a:prstGeom>
+                  </pic:spPr>
+                </pic:pic>
+              </a:graphicData>
+            </a:graphic>
+          </wp:inline>
+        </w:drawing>
+      </w:r>
+    </w:p>
+    <w:p>
+      <w:pPr>
+        <w:rPr>
+          <w:sz w:val="24"/>
+          <w:szCs w:val="24"/>
+        </w:rPr>
+      </w:pPr>
+    </w:p>
+    <w:p>
+      <w:pPr>
+        <w:rPr>
+          <w:b/>
+          <w:sz w:val="24"/>
+          <w:szCs w:val="24"/>
+        </w:rPr>
+      </w:pPr>
+      <w:r>
+        <w:rPr>
+          <w:b/>
+          <w:sz w:val="24"/>
+          <w:szCs w:val="24"/>
+        </w:rPr>
+        <w:t>Terminal:</w:t>
+      </w:r>
+    </w:p>
+    <w:p>
+      <w:pPr>
+        <w:rPr>
+          <w:sz w:val="24"/>
+          <w:szCs w:val="24"/>
+        </w:rPr>
+      </w:pPr>
+      <w:r>
+        <w:rPr>
+          <w:sz w:val="24"/>
+          <w:szCs w:val="24"/>
+        </w:rPr>
+        <w:drawing>
+          <wp:inline distT="0" distB="0" distL="0" distR="0" wp14:anchorId="4049C9D6" wp14:editId="172CE877">
+            <wp:extent cx="5943600" cy="1471295"/>
+            <wp:effectExtent l="0" t="0" r="0" b="0"/>
+            <wp:docPr id="11" name="Picture 11"/>
+            <wp:cNvGraphicFramePr>
+              <a:graphicFrameLocks xmlns:a="http://schemas.openxmlformats.org/drawingml/2006/main" noChangeAspect="1"/>
+            </wp:cNvGraphicFramePr>
+            <a:graphic xmlns:a="http://schemas.openxmlformats.org/drawingml/2006/main">
+              <a:graphicData uri="http://schemas.openxmlformats.org/drawingml/2006/picture">
+                <pic:pic xmlns:pic="http://schemas.openxmlformats.org/drawingml/2006/picture">
+                  <pic:nvPicPr>
+                    <pic:cNvPr id="1" name=""/>
+                    <pic:cNvPicPr/>
+                  </pic:nvPicPr>
+                  <pic:blipFill>
+                    <a:blip r:embed="rId14"/>
+                    <a:stretch>
+                      <a:fillRect/>
+                    </a:stretch>
+                  </pic:blipFill>
+                  <pic:spPr>
+                    <a:xfrm>
+                      <a:off x="0" y="0"/>
+                      <a:ext cx="5943600" cy="1471295"/>
+                    </a:xfrm>
+                    <a:prstGeom prst="rect">
+                      <a:avLst/>
+                    </a:prstGeom>
+                  </pic:spPr>
+                </pic:pic>
+              </a:graphicData>
+            </a:graphic>
+          </wp:inline>
+        </w:drawing>
+      </w:r>
+    </w:p>
+    <w:p>
+      <w:pPr>
+        <w:rPr>
+          <w:sz w:val="24"/>
+          <w:szCs w:val="24"/>
+        </w:rPr>
+      </w:pPr>
+    </w:p>
+    <w:p>
+      <w:pPr>
+        <w:rPr>
+          <w:sz w:val="24"/>
+          <w:szCs w:val="24"/>
+        </w:rPr>
+      </w:pPr>
+    </w:p>
+    <w:p>
+      <w:pPr>
+        <w:rPr>
+          <w:rFonts w:ascii="Segoe UI" w:eastAsia="Times New Roman" w:hAnsi="Segoe UI" w:cs="Segoe UI"/>
+          <w:b/>
+          <w:sz w:val="24"/>
+          <w:szCs w:val="24"/>
+        </w:rPr>
+      </w:pPr>
+      <w:r>
+        <w:rPr>
+          <w:rFonts w:ascii="Segoe UI" w:eastAsia="Times New Roman" w:hAnsi="Segoe UI" w:cs="Segoe UI"/>
+          <w:b/>
+          <w:sz w:val="24"/>
+          <w:szCs w:val="24"/>
+        </w:rPr>
+        <w:t>Test Production:</w:t>
+      </w:r>
+    </w:p>
+    <w:p>
+      <w:r>
+        <w:lastRenderedPageBreak/>
+        <w:drawing>
+          <wp:inline distT="0" distB="0" distL="0" distR="0" wp14:anchorId="6D8B8F02" wp14:editId="664FBAFE">
+            <wp:extent cx="5943600" cy="3312160"/>
+            <wp:effectExtent l="0" t="0" r="0" b="2540"/>
+            <wp:docPr id="12" name="Picture 12"/>
+            <wp:cNvGraphicFramePr>
+              <a:graphicFrameLocks xmlns:a="http://schemas.openxmlformats.org/drawingml/2006/main" noChangeAspect="1"/>
+            </wp:cNvGraphicFramePr>
+            <a:graphic xmlns:a="http://schemas.openxmlformats.org/drawingml/2006/main">
+              <a:graphicData uri="http://schemas.openxmlformats.org/drawingml/2006/picture">
+                <pic:pic xmlns:pic="http://schemas.openxmlformats.org/drawingml/2006/picture">
+                  <pic:nvPicPr>
+                    <pic:cNvPr id="1" name=""/>
+                    <pic:cNvPicPr/>
+                  </pic:nvPicPr>
+                  <pic:blipFill>
+                    <a:blip r:embed="rId15"/>
+                    <a:stretch>
+                      <a:fillRect/>
+                    </a:stretch>
+                  </pic:blipFill>
+                  <pic:spPr>
+                    <a:xfrm>
+                      <a:off x="0" y="0"/>
+                      <a:ext cx="5943600" cy="3312160"/>
+                    </a:xfrm>
+                    <a:prstGeom prst="rect">
+                      <a:avLst/>
+                    </a:prstGeom>
+                  </pic:spPr>
+                </pic:pic>
+              </a:graphicData>
+            </a:graphic>
+          </wp:inline>
+        </w:drawing>
+      </w:r>
+      <w:r>
+        <w:drawing>
+          <wp:inline distT="0" distB="0" distL="0" distR="0" wp14:anchorId="2D1D0E60" wp14:editId="4EBD4FDE">
+            <wp:extent cx="5943600" cy="2042160"/>
+            <wp:effectExtent l="0" t="0" r="0" b="0"/>
+            <wp:docPr id="13" name="Picture 13"/>
+            <wp:cNvGraphicFramePr>
+              <a:graphicFrameLocks xmlns:a="http://schemas.openxmlformats.org/drawingml/2006/main" noChangeAspect="1"/>
+            </wp:cNvGraphicFramePr>
+            <a:graphic xmlns:a="http://schemas.openxmlformats.org/drawingml/2006/main">
+              <a:graphicData uri="http://schemas.openxmlformats.org/drawingml/2006/picture">
+                <pic:pic xmlns:pic="http://schemas.openxmlformats.org/drawingml/2006/picture">
+                  <pic:nvPicPr>
+                    <pic:cNvPr id="1" name=""/>
+                    <pic:cNvPicPr/>
+                  </pic:nvPicPr>
+                  <pic:blipFill>
+                    <a:blip r:embed="rId16"/>
+                    <a:stretch>
+                      <a:fillRect/>
+                    </a:stretch>
+                  </pic:blipFill>
+                  <pic:spPr>
+                    <a:xfrm>
+                      <a:off x="0" y="0"/>
+                      <a:ext cx="5943600" cy="2042160"/>
+                    </a:xfrm>
+                    <a:prstGeom prst="rect">
+                      <a:avLst/>
+                    </a:prstGeom>
+                  </pic:spPr>
+                </pic:pic>
+              </a:graphicData>
+            </a:graphic>
+          </wp:inline>
+        </w:drawing>
+      </w:r>
+    </w:p>
+    <w:p>
+      <w:r>
+        <w:drawing>
+          <wp:inline distT="0" distB="0" distL="0" distR="0" wp14:anchorId="73AC7F13" wp14:editId="422AC457">
+            <wp:extent cx="5943600" cy="1564640"/>
+            <wp:effectExtent l="0" t="0" r="0" b="0"/>
+            <wp:docPr id="14" name="Picture 14"/>
+            <wp:cNvGraphicFramePr>
+              <a:graphicFrameLocks xmlns:a="http://schemas.openxmlformats.org/drawingml/2006/main" noChangeAspect="1"/>
+            </wp:cNvGraphicFramePr>
+            <a:graphic xmlns:a="http://schemas.openxmlformats.org/drawingml/2006/main">
+              <a:graphicData uri="http://schemas.openxmlformats.org/drawingml/2006/picture">
+                <pic:pic xmlns:pic="http://schemas.openxmlformats.org/drawingml/2006/picture">
+                  <pic:nvPicPr>
+                    <pic:cNvPr id="1" name=""/>
+                    <pic:cNvPicPr/>
+                  </pic:nvPicPr>
+                  <pic:blipFill>
+                    <a:blip r:embed="rId17"/>
+                    <a:stretch>
+                      <a:fillRect/>
+                    </a:stretch>
+                  </pic:blipFill>
+                  <pic:spPr>
+                    <a:xfrm>
+                      <a:off x="0" y="0"/>
+                      <a:ext cx="5943600" cy="1564640"/>
+                    </a:xfrm>
+                    <a:prstGeom prst="rect">
+                      <a:avLst/>
+                    </a:prstGeom>
+                  </pic:spPr>
+                </pic:pic>
+              </a:graphicData>
+            </a:graphic>
+          </wp:inline>
+        </w:drawing>
+      </w:r>
+    </w:p>
+    <w:p/>
+    <w:p>
+      <w:pPr>
+        <w:rPr>
+          <w:b/>
+        </w:rPr>
+      </w:pPr>
+      <w:r>
+        <w:rPr>
+          <w:b/>
+        </w:rPr>
+        <w:t>Terminal:</w:t>
+      </w:r>
+    </w:p>
+    <w:p>
+      <w:r>
+        <w:lastRenderedPageBreak/>
+        <w:drawing>
+          <wp:inline distT="0" distB="0" distL="0" distR="0" wp14:anchorId="0E4E4A18" wp14:editId="037D73ED">
+            <wp:extent cx="5943600" cy="843915"/>
+            <wp:effectExtent l="0" t="0" r="0" b="0"/>
+            <wp:docPr id="15" name="Picture 15"/>
+            <wp:cNvGraphicFramePr>
+              <a:graphicFrameLocks xmlns:a="http://schemas.openxmlformats.org/drawingml/2006/main" noChangeAspect="1"/>
+            </wp:cNvGraphicFramePr>
+            <a:graphic xmlns:a="http://schemas.openxmlformats.org/drawingml/2006/main">
+              <a:graphicData uri="http://schemas.openxmlformats.org/drawingml/2006/picture">
+                <pic:pic xmlns:pic="http://schemas.openxmlformats.org/drawingml/2006/picture">
+                  <pic:nvPicPr>
+                    <pic:cNvPr id="1" name=""/>
+                    <pic:cNvPicPr/>
+                  </pic:nvPicPr>
+                  <pic:blipFill>
+                    <a:blip r:embed="rId18"/>
+                    <a:stretch>
+                      <a:fillRect/>
+                    </a:stretch>
+                  </pic:blipFill>
+                  <pic:spPr>
+                    <a:xfrm>
+                      <a:off x="0" y="0"/>
+                      <a:ext cx="5943600" cy="843915"/>
+                    </a:xfrm>
+                    <a:prstGeom prst="rect">
+                      <a:avLst/>
+                    </a:prstGeom>
+                  </pic:spPr>
+                </pic:pic>
+              </a:graphicData>
+            </a:graphic>
+          </wp:inline>
+        </w:drawing>
+      </w:r>
+    </w:p>
+    <w:p/>
+    <w:p>
+      <w:pPr>
+        <w:rPr>
+          <w:i/>
+        </w:rPr>
+      </w:pPr>
+      <w:r>
+        <w:rPr>
+          <w:i/>
+        </w:rPr>
+        <w:t>Kết luận:</w:t>
+      </w:r>
+    </w:p>
+    <w:p>
+      <w:r>
+        <w:t xml:space="preserve">EWC: </w:t>
       </w:r>
       <w:bookmarkStart w:id="0" w:name="_GoBack"/>
       <w:bookmarkEnd w:id="0"/>
+    </w:p>
+    <w:p>
+      <w:pPr>
+        <w:pStyle w:val="ListParagraph"/>
+        <w:numPr>
+          <w:ilvl w:val="0"/>
+          <w:numId w:val="1"/>
+        </w:numPr>
+      </w:pPr>
+      <w:r>
+        <w:t>Mô hình EWC giúp giảm thiểu vấn đề quên đột ngột khi học từ dữ liệu mới.</w:t>
+      </w:r>
+    </w:p>
+    <w:p>
+      <w:pPr>
+        <w:pStyle w:val="ListParagraph"/>
+        <w:numPr>
+          <w:ilvl w:val="0"/>
+          <w:numId w:val="1"/>
+        </w:numPr>
+      </w:pPr>
+      <w:r>
+        <w:t>Loss của EWC được được tính toán chính xác, bảo toàn trọng số quan trọng.</w:t>
+      </w:r>
+    </w:p>
+    <w:p>
+      <w:r>
+        <w:t>Test Production:</w:t>
+      </w:r>
+    </w:p>
+    <w:p>
+      <w:pPr>
+        <w:pStyle w:val="ListParagraph"/>
+        <w:numPr>
+          <w:ilvl w:val="0"/>
+          <w:numId w:val="1"/>
+        </w:numPr>
+      </w:pPr>
+      <w:r>
+        <w:t>Dữ liệu kiểm tra tổng hợp giải lý cho cả mô hình MLP và CNN.</w:t>
+      </w:r>
+    </w:p>
+    <w:p>
+      <w:pPr>
+        <w:pStyle w:val="ListParagraph"/>
+        <w:numPr>
+          <w:ilvl w:val="0"/>
+          <w:numId w:val="1"/>
+        </w:numPr>
+      </w:pPr>
+      <w:r>
+        <w:t>Cung cấp được một chỉ số về khả năng tổng quát của chúng</w:t>
+      </w:r>
     </w:p>
     <w:sectPr>
       <w:pgSz w:w="12240" w:h="15840"/>
@@ -17,6 +1254,127 @@
     </w:sectPr>
   </w:body>
 </w:document>
+</file>
+
+<file path=word/numbering.xml><?xml version="1.0" encoding="utf-8"?>
+<w:numbering xmlns:wpc="http://schemas.microsoft.com/office/word/2010/wordprocessingCanvas" xmlns:cx="http://schemas.microsoft.com/office/drawing/2014/chartex" xmlns:cx1="http://schemas.microsoft.com/office/drawing/2015/9/8/chartex" xmlns:mc="http://schemas.openxmlformats.org/markup-compatibility/2006" xmlns:o="urn:schemas-microsoft-com:office:office" xmlns:r="http://schemas.openxmlformats.org/officeDocument/2006/relationships" xmlns:m="http://schemas.openxmlformats.org/officeDocument/2006/math" xmlns:v="urn:schemas-microsoft-com:vml" xmlns:wp14="http://schemas.microsoft.com/office/word/2010/wordprocessingDrawing" xmlns:wp="http://schemas.openxmlformats.org/drawingml/2006/wordprocessingDrawing" xmlns:w10="urn:schemas-microsoft-com:office:word" xmlns:w="http://schemas.openxmlformats.org/wordprocessingml/2006/main" xmlns:w14="http://schemas.microsoft.com/office/word/2010/wordml" xmlns:w15="http://schemas.microsoft.com/office/word/2012/wordml" xmlns:w16se="http://schemas.microsoft.com/office/word/2015/wordml/symex" xmlns:wpg="http://schemas.microsoft.com/office/word/2010/wordprocessingGroup" xmlns:wpi="http://schemas.microsoft.com/office/word/2010/wordprocessingInk" xmlns:wne="http://schemas.microsoft.com/office/word/2006/wordml" xmlns:wps="http://schemas.microsoft.com/office/word/2010/wordprocessingShape" mc:Ignorable="w14 w15 w16se wp14">
+  <w:abstractNum w:abstractNumId="0" w15:restartNumberingAfterBreak="0">
+    <w:nsid w:val="42447279"/>
+    <w:multiLevelType w:val="hybridMultilevel"/>
+    <w:tmpl w:val="F4B430F2"/>
+    <w:lvl w:ilvl="0" w:tplc="E45673C0">
+      <w:start w:val="1"/>
+      <w:numFmt w:val="bullet"/>
+      <w:lvlText w:val="-"/>
+      <w:lvlJc w:val="left"/>
+      <w:pPr>
+        <w:ind w:left="720" w:hanging="360"/>
+      </w:pPr>
+      <w:rPr>
+        <w:rFonts w:ascii="Calibri" w:eastAsiaTheme="minorHAnsi" w:hAnsi="Calibri" w:cs="Calibri" w:hint="default"/>
+      </w:rPr>
+    </w:lvl>
+    <w:lvl w:ilvl="1" w:tplc="04090003" w:tentative="1">
+      <w:start w:val="1"/>
+      <w:numFmt w:val="bullet"/>
+      <w:lvlText w:val="o"/>
+      <w:lvlJc w:val="left"/>
+      <w:pPr>
+        <w:ind w:left="1440" w:hanging="360"/>
+      </w:pPr>
+      <w:rPr>
+        <w:rFonts w:ascii="Courier New" w:hAnsi="Courier New" w:cs="Courier New" w:hint="default"/>
+      </w:rPr>
+    </w:lvl>
+    <w:lvl w:ilvl="2" w:tplc="04090005" w:tentative="1">
+      <w:start w:val="1"/>
+      <w:numFmt w:val="bullet"/>
+      <w:lvlText w:val=""/>
+      <w:lvlJc w:val="left"/>
+      <w:pPr>
+        <w:ind w:left="2160" w:hanging="360"/>
+      </w:pPr>
+      <w:rPr>
+        <w:rFonts w:ascii="Wingdings" w:hAnsi="Wingdings" w:hint="default"/>
+      </w:rPr>
+    </w:lvl>
+    <w:lvl w:ilvl="3" w:tplc="04090001" w:tentative="1">
+      <w:start w:val="1"/>
+      <w:numFmt w:val="bullet"/>
+      <w:lvlText w:val=""/>
+      <w:lvlJc w:val="left"/>
+      <w:pPr>
+        <w:ind w:left="2880" w:hanging="360"/>
+      </w:pPr>
+      <w:rPr>
+        <w:rFonts w:ascii="Symbol" w:hAnsi="Symbol" w:hint="default"/>
+      </w:rPr>
+    </w:lvl>
+    <w:lvl w:ilvl="4" w:tplc="04090003" w:tentative="1">
+      <w:start w:val="1"/>
+      <w:numFmt w:val="bullet"/>
+      <w:lvlText w:val="o"/>
+      <w:lvlJc w:val="left"/>
+      <w:pPr>
+        <w:ind w:left="3600" w:hanging="360"/>
+      </w:pPr>
+      <w:rPr>
+        <w:rFonts w:ascii="Courier New" w:hAnsi="Courier New" w:cs="Courier New" w:hint="default"/>
+      </w:rPr>
+    </w:lvl>
+    <w:lvl w:ilvl="5" w:tplc="04090005" w:tentative="1">
+      <w:start w:val="1"/>
+      <w:numFmt w:val="bullet"/>
+      <w:lvlText w:val=""/>
+      <w:lvlJc w:val="left"/>
+      <w:pPr>
+        <w:ind w:left="4320" w:hanging="360"/>
+      </w:pPr>
+      <w:rPr>
+        <w:rFonts w:ascii="Wingdings" w:hAnsi="Wingdings" w:hint="default"/>
+      </w:rPr>
+    </w:lvl>
+    <w:lvl w:ilvl="6" w:tplc="04090001" w:tentative="1">
+      <w:start w:val="1"/>
+      <w:numFmt w:val="bullet"/>
+      <w:lvlText w:val=""/>
+      <w:lvlJc w:val="left"/>
+      <w:pPr>
+        <w:ind w:left="5040" w:hanging="360"/>
+      </w:pPr>
+      <w:rPr>
+        <w:rFonts w:ascii="Symbol" w:hAnsi="Symbol" w:hint="default"/>
+      </w:rPr>
+    </w:lvl>
+    <w:lvl w:ilvl="7" w:tplc="04090003" w:tentative="1">
+      <w:start w:val="1"/>
+      <w:numFmt w:val="bullet"/>
+      <w:lvlText w:val="o"/>
+      <w:lvlJc w:val="left"/>
+      <w:pPr>
+        <w:ind w:left="5760" w:hanging="360"/>
+      </w:pPr>
+      <w:rPr>
+        <w:rFonts w:ascii="Courier New" w:hAnsi="Courier New" w:cs="Courier New" w:hint="default"/>
+      </w:rPr>
+    </w:lvl>
+    <w:lvl w:ilvl="8" w:tplc="04090005" w:tentative="1">
+      <w:start w:val="1"/>
+      <w:numFmt w:val="bullet"/>
+      <w:lvlText w:val=""/>
+      <w:lvlJc w:val="left"/>
+      <w:pPr>
+        <w:ind w:left="6480" w:hanging="360"/>
+      </w:pPr>
+      <w:rPr>
+        <w:rFonts w:ascii="Wingdings" w:hAnsi="Wingdings" w:hint="default"/>
+      </w:rPr>
+    </w:lvl>
+  </w:abstractNum>
+  <w:num w:numId="1">
+    <w:abstractNumId w:val="0"/>
+  </w:num>
+</w:numbering>
 </file>
 
 <file path=word/styles.xml><?xml version="1.0" encoding="utf-8"?>
@@ -413,6 +1771,46 @@
     <w:name w:val="Normal"/>
     <w:qFormat/>
   </w:style>
+  <w:style w:type="paragraph" w:styleId="Heading1">
+    <w:name w:val="heading 1"/>
+    <w:basedOn w:val="Normal"/>
+    <w:next w:val="Normal"/>
+    <w:link w:val="Heading1Char"/>
+    <w:uiPriority w:val="9"/>
+    <w:qFormat/>
+    <w:rsid w:val="00DD7686"/>
+    <w:pPr>
+      <w:keepNext/>
+      <w:keepLines/>
+      <w:spacing w:before="240" w:after="0"/>
+      <w:outlineLvl w:val="0"/>
+    </w:pPr>
+    <w:rPr>
+      <w:rFonts w:asciiTheme="majorHAnsi" w:eastAsiaTheme="majorEastAsia" w:hAnsiTheme="majorHAnsi" w:cstheme="majorBidi"/>
+      <w:color w:val="2E74B5" w:themeColor="accent1" w:themeShade="BF"/>
+      <w:sz w:val="32"/>
+      <w:szCs w:val="32"/>
+    </w:rPr>
+  </w:style>
+  <w:style w:type="paragraph" w:styleId="Heading4">
+    <w:name w:val="heading 4"/>
+    <w:basedOn w:val="Normal"/>
+    <w:link w:val="Heading4Char"/>
+    <w:uiPriority w:val="9"/>
+    <w:qFormat/>
+    <w:rsid w:val="004B0BAF"/>
+    <w:pPr>
+      <w:spacing w:before="100" w:beforeAutospacing="1" w:after="100" w:afterAutospacing="1" w:line="240" w:lineRule="auto"/>
+      <w:outlineLvl w:val="3"/>
+    </w:pPr>
+    <w:rPr>
+      <w:rFonts w:ascii="Times New Roman" w:eastAsia="Times New Roman" w:hAnsi="Times New Roman" w:cs="Times New Roman"/>
+      <w:b/>
+      <w:bCs/>
+      <w:sz w:val="24"/>
+      <w:szCs w:val="24"/>
+    </w:rPr>
+  </w:style>
   <w:style w:type="character" w:default="1" w:styleId="DefaultParagraphFont">
     <w:name w:val="Default Paragraph Font"/>
     <w:uiPriority w:val="1"/>
@@ -439,6 +1837,78 @@
     <w:uiPriority w:val="99"/>
     <w:semiHidden/>
     <w:unhideWhenUsed/>
+  </w:style>
+  <w:style w:type="character" w:customStyle="1" w:styleId="Heading4Char">
+    <w:name w:val="Heading 4 Char"/>
+    <w:basedOn w:val="DefaultParagraphFont"/>
+    <w:link w:val="Heading4"/>
+    <w:uiPriority w:val="9"/>
+    <w:rsid w:val="004B0BAF"/>
+    <w:rPr>
+      <w:rFonts w:ascii="Times New Roman" w:eastAsia="Times New Roman" w:hAnsi="Times New Roman" w:cs="Times New Roman"/>
+      <w:b/>
+      <w:bCs/>
+      <w:sz w:val="24"/>
+      <w:szCs w:val="24"/>
+    </w:rPr>
+  </w:style>
+  <w:style w:type="paragraph" w:styleId="ListParagraph">
+    <w:name w:val="List Paragraph"/>
+    <w:basedOn w:val="Normal"/>
+    <w:uiPriority w:val="34"/>
+    <w:qFormat/>
+    <w:rsid w:val="0088760B"/>
+    <w:pPr>
+      <w:ind w:left="720"/>
+      <w:contextualSpacing/>
+    </w:pPr>
+  </w:style>
+  <w:style w:type="character" w:customStyle="1" w:styleId="Heading1Char">
+    <w:name w:val="Heading 1 Char"/>
+    <w:basedOn w:val="DefaultParagraphFont"/>
+    <w:link w:val="Heading1"/>
+    <w:uiPriority w:val="9"/>
+    <w:rsid w:val="00DD7686"/>
+    <w:rPr>
+      <w:rFonts w:asciiTheme="majorHAnsi" w:eastAsiaTheme="majorEastAsia" w:hAnsiTheme="majorHAnsi" w:cstheme="majorBidi"/>
+      <w:color w:val="2E74B5" w:themeColor="accent1" w:themeShade="BF"/>
+      <w:sz w:val="32"/>
+      <w:szCs w:val="32"/>
+    </w:rPr>
+  </w:style>
+  <w:style w:type="paragraph" w:styleId="Title">
+    <w:name w:val="Title"/>
+    <w:basedOn w:val="Normal"/>
+    <w:next w:val="Normal"/>
+    <w:link w:val="TitleChar"/>
+    <w:uiPriority w:val="10"/>
+    <w:qFormat/>
+    <w:rsid w:val="00DD7686"/>
+    <w:pPr>
+      <w:spacing w:after="0" w:line="240" w:lineRule="auto"/>
+      <w:contextualSpacing/>
+    </w:pPr>
+    <w:rPr>
+      <w:rFonts w:asciiTheme="majorHAnsi" w:eastAsiaTheme="majorEastAsia" w:hAnsiTheme="majorHAnsi" w:cstheme="majorBidi"/>
+      <w:spacing w:val="-10"/>
+      <w:kern w:val="28"/>
+      <w:sz w:val="56"/>
+      <w:szCs w:val="56"/>
+    </w:rPr>
+  </w:style>
+  <w:style w:type="character" w:customStyle="1" w:styleId="TitleChar">
+    <w:name w:val="Title Char"/>
+    <w:basedOn w:val="DefaultParagraphFont"/>
+    <w:link w:val="Title"/>
+    <w:uiPriority w:val="10"/>
+    <w:rsid w:val="00DD7686"/>
+    <w:rPr>
+      <w:rFonts w:asciiTheme="majorHAnsi" w:eastAsiaTheme="majorEastAsia" w:hAnsiTheme="majorHAnsi" w:cstheme="majorBidi"/>
+      <w:spacing w:val="-10"/>
+      <w:kern w:val="28"/>
+      <w:sz w:val="56"/>
+      <w:szCs w:val="56"/>
+    </w:rPr>
   </w:style>
 </w:styles>
 </file>

</xml_diff>